<commit_message>
Evolucao das paginas explicativas
</commit_message>
<xml_diff>
--- a/docs/documentos/Análise por padrões numéricos.docx
+++ b/docs/documentos/Análise por padrões numéricos.docx
@@ -9,6 +9,7 @@
           <w:bCs/>
         </w:rPr>
       </w:pPr>
+      <w:bookmarkStart w:id="0" w:name="_Hlk44159203"/>
       <w:r>
         <w:rPr>
           <w:b/>
@@ -18,6 +19,8 @@
       </w:r>
     </w:p>
     <w:p>
+      <w:bookmarkStart w:id="1" w:name="_Hlk44159234"/>
+      <w:bookmarkEnd w:id="0"/>
       <w:r>
         <w:t xml:space="preserve">A análise de padrões numéricos, como todas as análises desenvolvidas nesse projeto, se baseia no </w:t>
       </w:r>
@@ -32,6 +35,7 @@
         <w:t>que afirma que as variações nos valores de ativos financeiros são cíclicas.</w:t>
       </w:r>
     </w:p>
+    <w:bookmarkEnd w:id="1"/>
     <w:p>
       <w:r>
         <w:t xml:space="preserve">Nessa análise criamos uma estrutura de dados, chamada de </w:t>
@@ -92,7 +96,6 @@
           <w:b/>
           <w:bCs/>
         </w:rPr>
-        <w:lastRenderedPageBreak/>
         <w:t>Passo 1:</w:t>
       </w:r>
       <w:r>
@@ -137,11 +140,9 @@
       <w:r>
         <w:t xml:space="preserve"> possui um atributo do tipo </w:t>
       </w:r>
-      <w:proofErr w:type="spellStart"/>
-      <w:r>
-        <w:t>datetime</w:t>
-      </w:r>
-      <w:proofErr w:type="spellEnd"/>
+      <w:r>
+        <w:t>date</w:t>
+      </w:r>
       <w:r>
         <w:t xml:space="preserve">, chamado de </w:t>
       </w:r>
@@ -150,7 +151,7 @@
           <w:i/>
           <w:iCs/>
         </w:rPr>
-        <w:t>data-hora</w:t>
+        <w:t>data</w:t>
       </w:r>
       <w:r>
         <w:t>, um atributo numérico</w:t>
@@ -231,7 +232,10 @@
               <w:cnfStyle w:val="100000000000" w:firstRow="1" w:lastRow="0" w:firstColumn="0" w:lastColumn="0" w:oddVBand="0" w:evenVBand="0" w:oddHBand="0" w:evenHBand="0" w:firstRowFirstColumn="0" w:firstRowLastColumn="0" w:lastRowFirstColumn="0" w:lastRowLastColumn="0"/>
             </w:pPr>
             <w:r>
-              <w:t>Fórmula para data-hora</w:t>
+              <w:t xml:space="preserve">Fórmula para </w:t>
+            </w:r>
+            <w:r>
+              <w:t>Data</w:t>
             </w:r>
           </w:p>
         </w:tc>
@@ -243,9 +247,15 @@
             <w:pPr>
               <w:jc w:val="center"/>
               <w:cnfStyle w:val="100000000000" w:firstRow="1" w:lastRow="0" w:firstColumn="0" w:lastColumn="0" w:oddVBand="0" w:evenVBand="0" w:oddHBand="0" w:evenHBand="0" w:firstRowFirstColumn="0" w:firstRowLastColumn="0" w:lastRowFirstColumn="0" w:lastRowLastColumn="0"/>
+              <w:rPr>
+                <w:u w:val="single"/>
+              </w:rPr>
             </w:pPr>
             <w:r>
-              <w:t>Fórmula para campo numérico</w:t>
+              <w:t xml:space="preserve">Fórmula para </w:t>
+            </w:r>
+            <w:r>
+              <w:t>Variação</w:t>
             </w:r>
           </w:p>
         </w:tc>
@@ -280,7 +290,7 @@
                 <w:sz w:val="20"/>
                 <w:szCs w:val="20"/>
               </w:rPr>
-              <w:t>DHB</w:t>
+              <w:t>DR</w:t>
             </w:r>
           </w:p>
         </w:tc>
@@ -299,12 +309,7 @@
               </w:rPr>
             </w:pPr>
             <w:r>
-              <w:rPr>
-                <w:rFonts w:cstheme="minorHAnsi"/>
-                <w:sz w:val="20"/>
-                <w:szCs w:val="20"/>
-              </w:rPr>
-              <w:t>Data-hora Base</w:t>
+              <w:t>Data Referência</w:t>
             </w:r>
             <w:r>
               <w:rPr>
@@ -350,7 +355,39 @@
                         <w:sz w:val="20"/>
                         <w:szCs w:val="20"/>
                       </w:rPr>
-                      <m:t>Valor(DHB)-Valor(DHB-1D)</m:t>
+                      <m:t>Valor(</m:t>
+                    </m:r>
+                    <m:r>
+                      <w:rPr>
+                        <w:rFonts w:ascii="Cambria Math" w:hAnsi="Cambria Math" w:cstheme="minorHAnsi"/>
+                        <w:sz w:val="20"/>
+                        <w:szCs w:val="20"/>
+                      </w:rPr>
+                      <m:t>DR</m:t>
+                    </m:r>
+                    <m:r>
+                      <w:rPr>
+                        <w:rFonts w:ascii="Cambria Math" w:hAnsi="Cambria Math" w:cstheme="minorHAnsi"/>
+                        <w:sz w:val="20"/>
+                        <w:szCs w:val="20"/>
+                      </w:rPr>
+                      <m:t>)-Valor(</m:t>
+                    </m:r>
+                    <m:r>
+                      <w:rPr>
+                        <w:rFonts w:ascii="Cambria Math" w:hAnsi="Cambria Math" w:cstheme="minorHAnsi"/>
+                        <w:sz w:val="20"/>
+                        <w:szCs w:val="20"/>
+                      </w:rPr>
+                      <m:t>DR</m:t>
+                    </m:r>
+                    <m:r>
+                      <w:rPr>
+                        <w:rFonts w:ascii="Cambria Math" w:hAnsi="Cambria Math" w:cstheme="minorHAnsi"/>
+                        <w:sz w:val="20"/>
+                        <w:szCs w:val="20"/>
+                      </w:rPr>
+                      <m:t>-1D)</m:t>
                     </m:r>
                   </m:num>
                   <m:den>
@@ -360,7 +397,23 @@
                         <w:sz w:val="20"/>
                         <w:szCs w:val="20"/>
                       </w:rPr>
-                      <m:t>Valor(DHB-1D)</m:t>
+                      <m:t>Valor(</m:t>
+                    </m:r>
+                    <m:r>
+                      <w:rPr>
+                        <w:rFonts w:ascii="Cambria Math" w:hAnsi="Cambria Math" w:cstheme="minorHAnsi"/>
+                        <w:sz w:val="20"/>
+                        <w:szCs w:val="20"/>
+                      </w:rPr>
+                      <m:t>DR</m:t>
+                    </m:r>
+                    <m:r>
+                      <w:rPr>
+                        <w:rFonts w:ascii="Cambria Math" w:hAnsi="Cambria Math" w:cstheme="minorHAnsi"/>
+                        <w:sz w:val="20"/>
+                        <w:szCs w:val="20"/>
+                      </w:rPr>
+                      <m:t>-1D)</m:t>
                     </m:r>
                   </m:den>
                 </m:f>
@@ -398,7 +451,27 @@
                 <w:sz w:val="20"/>
                 <w:szCs w:val="20"/>
               </w:rPr>
-              <w:t>DHB-1D</w:t>
+              <w:t>DR</w:t>
+            </w:r>
+            <w:r>
+              <w:rPr>
+                <w:rFonts w:cstheme="minorHAnsi"/>
+                <w:i w:val="0"/>
+                <w:iCs w:val="0"/>
+                <w:sz w:val="20"/>
+                <w:szCs w:val="20"/>
+              </w:rPr>
+              <w:t xml:space="preserve"> </w:t>
+            </w:r>
+            <w:r>
+              <w:rPr>
+                <w:rFonts w:cstheme="minorHAnsi"/>
+                <w:i w:val="0"/>
+                <w:iCs w:val="0"/>
+                <w:sz w:val="20"/>
+                <w:szCs w:val="20"/>
+              </w:rPr>
+              <w:t>-1D</w:t>
             </w:r>
           </w:p>
         </w:tc>
@@ -422,7 +495,15 @@
                 <w:sz w:val="20"/>
                 <w:szCs w:val="20"/>
               </w:rPr>
-              <w:t>Data-hora Base – 1 Dia</w:t>
+              <w:t>Data Referência</w:t>
+            </w:r>
+            <w:r>
+              <w:rPr>
+                <w:rFonts w:cstheme="minorHAnsi"/>
+                <w:sz w:val="20"/>
+                <w:szCs w:val="20"/>
+              </w:rPr>
+              <w:t xml:space="preserve"> – 1 Dia</w:t>
             </w:r>
           </w:p>
         </w:tc>
@@ -460,7 +541,39 @@
                         <w:sz w:val="20"/>
                         <w:szCs w:val="20"/>
                       </w:rPr>
-                      <m:t>Valor(DHB-1D)-Valor(DHB-5D)</m:t>
+                      <m:t>Valor(</m:t>
+                    </m:r>
+                    <m:r>
+                      <w:rPr>
+                        <w:rFonts w:ascii="Cambria Math" w:hAnsi="Cambria Math" w:cstheme="minorHAnsi"/>
+                        <w:sz w:val="20"/>
+                        <w:szCs w:val="20"/>
+                      </w:rPr>
+                      <m:t>DR</m:t>
+                    </m:r>
+                    <m:r>
+                      <w:rPr>
+                        <w:rFonts w:ascii="Cambria Math" w:hAnsi="Cambria Math" w:cstheme="minorHAnsi"/>
+                        <w:sz w:val="20"/>
+                        <w:szCs w:val="20"/>
+                      </w:rPr>
+                      <m:t>-1D)-Valor(</m:t>
+                    </m:r>
+                    <m:r>
+                      <w:rPr>
+                        <w:rFonts w:ascii="Cambria Math" w:hAnsi="Cambria Math" w:cstheme="minorHAnsi"/>
+                        <w:sz w:val="20"/>
+                        <w:szCs w:val="20"/>
+                      </w:rPr>
+                      <m:t>DR</m:t>
+                    </m:r>
+                    <m:r>
+                      <w:rPr>
+                        <w:rFonts w:ascii="Cambria Math" w:hAnsi="Cambria Math" w:cstheme="minorHAnsi"/>
+                        <w:sz w:val="20"/>
+                        <w:szCs w:val="20"/>
+                      </w:rPr>
+                      <m:t>-5D)</m:t>
                     </m:r>
                   </m:num>
                   <m:den>
@@ -470,7 +583,23 @@
                         <w:sz w:val="20"/>
                         <w:szCs w:val="20"/>
                       </w:rPr>
-                      <m:t>Valor(DHB-5D)</m:t>
+                      <m:t>Valor(</m:t>
+                    </m:r>
+                    <m:r>
+                      <w:rPr>
+                        <w:rFonts w:ascii="Cambria Math" w:hAnsi="Cambria Math" w:cstheme="minorHAnsi"/>
+                        <w:sz w:val="20"/>
+                        <w:szCs w:val="20"/>
+                      </w:rPr>
+                      <m:t>DR</m:t>
+                    </m:r>
+                    <m:r>
+                      <w:rPr>
+                        <w:rFonts w:ascii="Cambria Math" w:hAnsi="Cambria Math" w:cstheme="minorHAnsi"/>
+                        <w:sz w:val="20"/>
+                        <w:szCs w:val="20"/>
+                      </w:rPr>
+                      <m:t>-5D)</m:t>
                     </m:r>
                   </m:den>
                 </m:f>
@@ -509,7 +638,27 @@
                 <w:sz w:val="20"/>
                 <w:szCs w:val="20"/>
               </w:rPr>
-              <w:t>DHB-5D</w:t>
+              <w:t>DR</w:t>
+            </w:r>
+            <w:r>
+              <w:rPr>
+                <w:rFonts w:cstheme="minorHAnsi"/>
+                <w:i w:val="0"/>
+                <w:iCs w:val="0"/>
+                <w:sz w:val="20"/>
+                <w:szCs w:val="20"/>
+              </w:rPr>
+              <w:t xml:space="preserve"> </w:t>
+            </w:r>
+            <w:r>
+              <w:rPr>
+                <w:rFonts w:cstheme="minorHAnsi"/>
+                <w:i w:val="0"/>
+                <w:iCs w:val="0"/>
+                <w:sz w:val="20"/>
+                <w:szCs w:val="20"/>
+              </w:rPr>
+              <w:t>-5D</w:t>
             </w:r>
           </w:p>
         </w:tc>
@@ -533,7 +682,15 @@
                 <w:sz w:val="20"/>
                 <w:szCs w:val="20"/>
               </w:rPr>
-              <w:t>Data-hora Base – 5 Dias</w:t>
+              <w:t>Data Referência</w:t>
+            </w:r>
+            <w:r>
+              <w:rPr>
+                <w:rFonts w:cstheme="minorHAnsi"/>
+                <w:sz w:val="20"/>
+                <w:szCs w:val="20"/>
+              </w:rPr>
+              <w:t xml:space="preserve"> – 5 Dias</w:t>
             </w:r>
           </w:p>
         </w:tc>
@@ -570,7 +727,39 @@
                         <w:sz w:val="20"/>
                         <w:szCs w:val="20"/>
                       </w:rPr>
-                      <m:t>Valor(DHB-5D)-Valor(DHB-10D)</m:t>
+                      <m:t>Valor(</m:t>
+                    </m:r>
+                    <m:r>
+                      <w:rPr>
+                        <w:rFonts w:ascii="Cambria Math" w:hAnsi="Cambria Math" w:cstheme="minorHAnsi"/>
+                        <w:sz w:val="20"/>
+                        <w:szCs w:val="20"/>
+                      </w:rPr>
+                      <m:t>DR</m:t>
+                    </m:r>
+                    <m:r>
+                      <w:rPr>
+                        <w:rFonts w:ascii="Cambria Math" w:hAnsi="Cambria Math" w:cstheme="minorHAnsi"/>
+                        <w:sz w:val="20"/>
+                        <w:szCs w:val="20"/>
+                      </w:rPr>
+                      <m:t>-5D)-Valor(</m:t>
+                    </m:r>
+                    <m:r>
+                      <w:rPr>
+                        <w:rFonts w:ascii="Cambria Math" w:hAnsi="Cambria Math" w:cstheme="minorHAnsi"/>
+                        <w:sz w:val="20"/>
+                        <w:szCs w:val="20"/>
+                      </w:rPr>
+                      <m:t>DR</m:t>
+                    </m:r>
+                    <m:r>
+                      <w:rPr>
+                        <w:rFonts w:ascii="Cambria Math" w:hAnsi="Cambria Math" w:cstheme="minorHAnsi"/>
+                        <w:sz w:val="20"/>
+                        <w:szCs w:val="20"/>
+                      </w:rPr>
+                      <m:t>-10D)</m:t>
                     </m:r>
                   </m:num>
                   <m:den>
@@ -580,7 +769,23 @@
                         <w:sz w:val="20"/>
                         <w:szCs w:val="20"/>
                       </w:rPr>
-                      <m:t>Valor(DHB-10D)</m:t>
+                      <m:t>Valor(</m:t>
+                    </m:r>
+                    <m:r>
+                      <w:rPr>
+                        <w:rFonts w:ascii="Cambria Math" w:hAnsi="Cambria Math" w:cstheme="minorHAnsi"/>
+                        <w:sz w:val="20"/>
+                        <w:szCs w:val="20"/>
+                      </w:rPr>
+                      <m:t>DR</m:t>
+                    </m:r>
+                    <m:r>
+                      <w:rPr>
+                        <w:rFonts w:ascii="Cambria Math" w:hAnsi="Cambria Math" w:cstheme="minorHAnsi"/>
+                        <w:sz w:val="20"/>
+                        <w:szCs w:val="20"/>
+                      </w:rPr>
+                      <m:t>-10D)</m:t>
                     </m:r>
                   </m:den>
                 </m:f>
@@ -618,7 +823,27 @@
                 <w:sz w:val="20"/>
                 <w:szCs w:val="20"/>
               </w:rPr>
-              <w:t>DHB-10D</w:t>
+              <w:t>DR</w:t>
+            </w:r>
+            <w:r>
+              <w:rPr>
+                <w:rFonts w:cstheme="minorHAnsi"/>
+                <w:i w:val="0"/>
+                <w:iCs w:val="0"/>
+                <w:sz w:val="20"/>
+                <w:szCs w:val="20"/>
+              </w:rPr>
+              <w:t xml:space="preserve"> </w:t>
+            </w:r>
+            <w:r>
+              <w:rPr>
+                <w:rFonts w:cstheme="minorHAnsi"/>
+                <w:i w:val="0"/>
+                <w:iCs w:val="0"/>
+                <w:sz w:val="20"/>
+                <w:szCs w:val="20"/>
+              </w:rPr>
+              <w:t>-10D</w:t>
             </w:r>
           </w:p>
         </w:tc>
@@ -642,7 +867,15 @@
                 <w:sz w:val="20"/>
                 <w:szCs w:val="20"/>
               </w:rPr>
-              <w:t>Data-hora Base – 10 Dias</w:t>
+              <w:t>Data Referência</w:t>
+            </w:r>
+            <w:r>
+              <w:rPr>
+                <w:rFonts w:cstheme="minorHAnsi"/>
+                <w:sz w:val="20"/>
+                <w:szCs w:val="20"/>
+              </w:rPr>
+              <w:t xml:space="preserve"> – 10 Dias</w:t>
             </w:r>
           </w:p>
         </w:tc>
@@ -680,7 +913,39 @@
                         <w:sz w:val="20"/>
                         <w:szCs w:val="20"/>
                       </w:rPr>
-                      <m:t>Valor(DHB-10D)-Valor(DHB-15D)</m:t>
+                      <m:t>Valor(</m:t>
+                    </m:r>
+                    <m:r>
+                      <w:rPr>
+                        <w:rFonts w:ascii="Cambria Math" w:hAnsi="Cambria Math" w:cstheme="minorHAnsi"/>
+                        <w:sz w:val="20"/>
+                        <w:szCs w:val="20"/>
+                      </w:rPr>
+                      <m:t>DR</m:t>
+                    </m:r>
+                    <m:r>
+                      <w:rPr>
+                        <w:rFonts w:ascii="Cambria Math" w:hAnsi="Cambria Math" w:cstheme="minorHAnsi"/>
+                        <w:sz w:val="20"/>
+                        <w:szCs w:val="20"/>
+                      </w:rPr>
+                      <m:t>-10D)-Valor(</m:t>
+                    </m:r>
+                    <m:r>
+                      <w:rPr>
+                        <w:rFonts w:ascii="Cambria Math" w:hAnsi="Cambria Math" w:cstheme="minorHAnsi"/>
+                        <w:sz w:val="20"/>
+                        <w:szCs w:val="20"/>
+                      </w:rPr>
+                      <m:t>DR</m:t>
+                    </m:r>
+                    <m:r>
+                      <w:rPr>
+                        <w:rFonts w:ascii="Cambria Math" w:hAnsi="Cambria Math" w:cstheme="minorHAnsi"/>
+                        <w:sz w:val="20"/>
+                        <w:szCs w:val="20"/>
+                      </w:rPr>
+                      <m:t>-15D)</m:t>
                     </m:r>
                   </m:num>
                   <m:den>
@@ -690,7 +955,23 @@
                         <w:sz w:val="20"/>
                         <w:szCs w:val="20"/>
                       </w:rPr>
-                      <m:t>Valor(DHB-15D)</m:t>
+                      <m:t>Valor(</m:t>
+                    </m:r>
+                    <m:r>
+                      <w:rPr>
+                        <w:rFonts w:ascii="Cambria Math" w:hAnsi="Cambria Math" w:cstheme="minorHAnsi"/>
+                        <w:sz w:val="20"/>
+                        <w:szCs w:val="20"/>
+                      </w:rPr>
+                      <m:t>DR</m:t>
+                    </m:r>
+                    <m:r>
+                      <w:rPr>
+                        <w:rFonts w:ascii="Cambria Math" w:hAnsi="Cambria Math" w:cstheme="minorHAnsi"/>
+                        <w:sz w:val="20"/>
+                        <w:szCs w:val="20"/>
+                      </w:rPr>
+                      <m:t>-15D)</m:t>
                     </m:r>
                   </m:den>
                 </m:f>
@@ -729,7 +1010,27 @@
                 <w:sz w:val="20"/>
                 <w:szCs w:val="20"/>
               </w:rPr>
-              <w:t>DHB-15D</w:t>
+              <w:t>DR</w:t>
+            </w:r>
+            <w:r>
+              <w:rPr>
+                <w:rFonts w:cstheme="minorHAnsi"/>
+                <w:i w:val="0"/>
+                <w:iCs w:val="0"/>
+                <w:sz w:val="20"/>
+                <w:szCs w:val="20"/>
+              </w:rPr>
+              <w:t xml:space="preserve"> </w:t>
+            </w:r>
+            <w:r>
+              <w:rPr>
+                <w:rFonts w:cstheme="minorHAnsi"/>
+                <w:i w:val="0"/>
+                <w:iCs w:val="0"/>
+                <w:sz w:val="20"/>
+                <w:szCs w:val="20"/>
+              </w:rPr>
+              <w:t>-15D</w:t>
             </w:r>
           </w:p>
         </w:tc>
@@ -753,7 +1054,15 @@
                 <w:sz w:val="20"/>
                 <w:szCs w:val="20"/>
               </w:rPr>
-              <w:t>Data-hora Base – 15 Dias</w:t>
+              <w:t>Data Referência</w:t>
+            </w:r>
+            <w:r>
+              <w:rPr>
+                <w:rFonts w:cstheme="minorHAnsi"/>
+                <w:sz w:val="20"/>
+                <w:szCs w:val="20"/>
+              </w:rPr>
+              <w:t xml:space="preserve"> – 15 Dias</w:t>
             </w:r>
           </w:p>
         </w:tc>
@@ -791,7 +1100,39 @@
                         <w:sz w:val="20"/>
                         <w:szCs w:val="20"/>
                       </w:rPr>
-                      <m:t>Valor(DHB-15D)-Valor(DHB-20D)</m:t>
+                      <m:t>Valor(</m:t>
+                    </m:r>
+                    <m:r>
+                      <w:rPr>
+                        <w:rFonts w:ascii="Cambria Math" w:hAnsi="Cambria Math" w:cstheme="minorHAnsi"/>
+                        <w:sz w:val="20"/>
+                        <w:szCs w:val="20"/>
+                      </w:rPr>
+                      <m:t>DR</m:t>
+                    </m:r>
+                    <m:r>
+                      <w:rPr>
+                        <w:rFonts w:ascii="Cambria Math" w:hAnsi="Cambria Math" w:cstheme="minorHAnsi"/>
+                        <w:sz w:val="20"/>
+                        <w:szCs w:val="20"/>
+                      </w:rPr>
+                      <m:t>-15D)-Valor(</m:t>
+                    </m:r>
+                    <m:r>
+                      <w:rPr>
+                        <w:rFonts w:ascii="Cambria Math" w:hAnsi="Cambria Math" w:cstheme="minorHAnsi"/>
+                        <w:sz w:val="20"/>
+                        <w:szCs w:val="20"/>
+                      </w:rPr>
+                      <m:t>DR</m:t>
+                    </m:r>
+                    <m:r>
+                      <w:rPr>
+                        <w:rFonts w:ascii="Cambria Math" w:hAnsi="Cambria Math" w:cstheme="minorHAnsi"/>
+                        <w:sz w:val="20"/>
+                        <w:szCs w:val="20"/>
+                      </w:rPr>
+                      <m:t>-20D)</m:t>
                     </m:r>
                   </m:num>
                   <m:den>
@@ -801,7 +1142,23 @@
                         <w:sz w:val="20"/>
                         <w:szCs w:val="20"/>
                       </w:rPr>
-                      <m:t>Valor(DHB-20D)</m:t>
+                      <m:t>Valor(</m:t>
+                    </m:r>
+                    <m:r>
+                      <w:rPr>
+                        <w:rFonts w:ascii="Cambria Math" w:hAnsi="Cambria Math" w:cstheme="minorHAnsi"/>
+                        <w:sz w:val="20"/>
+                        <w:szCs w:val="20"/>
+                      </w:rPr>
+                      <m:t>DR</m:t>
+                    </m:r>
+                    <m:r>
+                      <w:rPr>
+                        <w:rFonts w:ascii="Cambria Math" w:hAnsi="Cambria Math" w:cstheme="minorHAnsi"/>
+                        <w:sz w:val="20"/>
+                        <w:szCs w:val="20"/>
+                      </w:rPr>
+                      <m:t>-20D)</m:t>
                     </m:r>
                   </m:den>
                 </m:f>
@@ -839,7 +1196,27 @@
                 <w:sz w:val="20"/>
                 <w:szCs w:val="20"/>
               </w:rPr>
-              <w:t>DHB-20D</w:t>
+              <w:t>DR</w:t>
+            </w:r>
+            <w:r>
+              <w:rPr>
+                <w:rFonts w:cstheme="minorHAnsi"/>
+                <w:i w:val="0"/>
+                <w:iCs w:val="0"/>
+                <w:sz w:val="20"/>
+                <w:szCs w:val="20"/>
+              </w:rPr>
+              <w:t xml:space="preserve"> </w:t>
+            </w:r>
+            <w:r>
+              <w:rPr>
+                <w:rFonts w:cstheme="minorHAnsi"/>
+                <w:i w:val="0"/>
+                <w:iCs w:val="0"/>
+                <w:sz w:val="20"/>
+                <w:szCs w:val="20"/>
+              </w:rPr>
+              <w:t>-20D</w:t>
             </w:r>
           </w:p>
         </w:tc>
@@ -863,7 +1240,15 @@
                 <w:sz w:val="20"/>
                 <w:szCs w:val="20"/>
               </w:rPr>
-              <w:t>Data-hora Base – 20 Dias</w:t>
+              <w:t>Data Referência</w:t>
+            </w:r>
+            <w:r>
+              <w:rPr>
+                <w:rFonts w:cstheme="minorHAnsi"/>
+                <w:sz w:val="20"/>
+                <w:szCs w:val="20"/>
+              </w:rPr>
+              <w:t xml:space="preserve"> – 20 Dias</w:t>
             </w:r>
           </w:p>
         </w:tc>
@@ -901,7 +1286,39 @@
                         <w:sz w:val="20"/>
                         <w:szCs w:val="20"/>
                       </w:rPr>
-                      <m:t>Valor(DHB-20D)-Valor(DHB-25D)</m:t>
+                      <m:t>Valor(</m:t>
+                    </m:r>
+                    <m:r>
+                      <w:rPr>
+                        <w:rFonts w:ascii="Cambria Math" w:hAnsi="Cambria Math" w:cstheme="minorHAnsi"/>
+                        <w:sz w:val="20"/>
+                        <w:szCs w:val="20"/>
+                      </w:rPr>
+                      <m:t>DR</m:t>
+                    </m:r>
+                    <m:r>
+                      <w:rPr>
+                        <w:rFonts w:ascii="Cambria Math" w:hAnsi="Cambria Math" w:cstheme="minorHAnsi"/>
+                        <w:sz w:val="20"/>
+                        <w:szCs w:val="20"/>
+                      </w:rPr>
+                      <m:t>-20D)-Valor(</m:t>
+                    </m:r>
+                    <m:r>
+                      <w:rPr>
+                        <w:rFonts w:ascii="Cambria Math" w:hAnsi="Cambria Math" w:cstheme="minorHAnsi"/>
+                        <w:sz w:val="20"/>
+                        <w:szCs w:val="20"/>
+                      </w:rPr>
+                      <m:t>DR</m:t>
+                    </m:r>
+                    <m:r>
+                      <w:rPr>
+                        <w:rFonts w:ascii="Cambria Math" w:hAnsi="Cambria Math" w:cstheme="minorHAnsi"/>
+                        <w:sz w:val="20"/>
+                        <w:szCs w:val="20"/>
+                      </w:rPr>
+                      <m:t>-25D)</m:t>
                     </m:r>
                   </m:num>
                   <m:den>
@@ -911,7 +1328,23 @@
                         <w:sz w:val="20"/>
                         <w:szCs w:val="20"/>
                       </w:rPr>
-                      <m:t>Valor(DHB-25D)</m:t>
+                      <m:t>Valor(</m:t>
+                    </m:r>
+                    <m:r>
+                      <w:rPr>
+                        <w:rFonts w:ascii="Cambria Math" w:hAnsi="Cambria Math" w:cstheme="minorHAnsi"/>
+                        <w:sz w:val="20"/>
+                        <w:szCs w:val="20"/>
+                      </w:rPr>
+                      <m:t>DR</m:t>
+                    </m:r>
+                    <m:r>
+                      <w:rPr>
+                        <w:rFonts w:ascii="Cambria Math" w:hAnsi="Cambria Math" w:cstheme="minorHAnsi"/>
+                        <w:sz w:val="20"/>
+                        <w:szCs w:val="20"/>
+                      </w:rPr>
+                      <m:t>-25D)</m:t>
                     </m:r>
                   </m:den>
                 </m:f>
@@ -950,7 +1383,27 @@
                 <w:sz w:val="20"/>
                 <w:szCs w:val="20"/>
               </w:rPr>
-              <w:t>DHB-25D</w:t>
+              <w:t>DR</w:t>
+            </w:r>
+            <w:r>
+              <w:rPr>
+                <w:rFonts w:cstheme="minorHAnsi"/>
+                <w:i w:val="0"/>
+                <w:iCs w:val="0"/>
+                <w:sz w:val="20"/>
+                <w:szCs w:val="20"/>
+              </w:rPr>
+              <w:t xml:space="preserve"> </w:t>
+            </w:r>
+            <w:r>
+              <w:rPr>
+                <w:rFonts w:cstheme="minorHAnsi"/>
+                <w:i w:val="0"/>
+                <w:iCs w:val="0"/>
+                <w:sz w:val="20"/>
+                <w:szCs w:val="20"/>
+              </w:rPr>
+              <w:t>-25D</w:t>
             </w:r>
           </w:p>
         </w:tc>
@@ -974,7 +1427,15 @@
                 <w:sz w:val="20"/>
                 <w:szCs w:val="20"/>
               </w:rPr>
-              <w:t>Data-hora Base – 25 Dias</w:t>
+              <w:t>Data Referência</w:t>
+            </w:r>
+            <w:r>
+              <w:rPr>
+                <w:rFonts w:cstheme="minorHAnsi"/>
+                <w:sz w:val="20"/>
+                <w:szCs w:val="20"/>
+              </w:rPr>
+              <w:t xml:space="preserve"> – 25 Dias</w:t>
             </w:r>
           </w:p>
         </w:tc>
@@ -1012,7 +1473,39 @@
                         <w:sz w:val="20"/>
                         <w:szCs w:val="20"/>
                       </w:rPr>
-                      <m:t>Valor(DHB-25D)-Valor(DHB-1M)</m:t>
+                      <m:t>Valor(</m:t>
+                    </m:r>
+                    <m:r>
+                      <w:rPr>
+                        <w:rFonts w:ascii="Cambria Math" w:hAnsi="Cambria Math" w:cstheme="minorHAnsi"/>
+                        <w:sz w:val="20"/>
+                        <w:szCs w:val="20"/>
+                      </w:rPr>
+                      <m:t>DR</m:t>
+                    </m:r>
+                    <m:r>
+                      <w:rPr>
+                        <w:rFonts w:ascii="Cambria Math" w:hAnsi="Cambria Math" w:cstheme="minorHAnsi"/>
+                        <w:sz w:val="20"/>
+                        <w:szCs w:val="20"/>
+                      </w:rPr>
+                      <m:t>-25D)-Valor(</m:t>
+                    </m:r>
+                    <m:r>
+                      <w:rPr>
+                        <w:rFonts w:ascii="Cambria Math" w:hAnsi="Cambria Math" w:cstheme="minorHAnsi"/>
+                        <w:sz w:val="20"/>
+                        <w:szCs w:val="20"/>
+                      </w:rPr>
+                      <m:t>DR</m:t>
+                    </m:r>
+                    <m:r>
+                      <w:rPr>
+                        <w:rFonts w:ascii="Cambria Math" w:hAnsi="Cambria Math" w:cstheme="minorHAnsi"/>
+                        <w:sz w:val="20"/>
+                        <w:szCs w:val="20"/>
+                      </w:rPr>
+                      <m:t>-1M)</m:t>
                     </m:r>
                   </m:num>
                   <m:den>
@@ -1022,7 +1515,23 @@
                         <w:sz w:val="20"/>
                         <w:szCs w:val="20"/>
                       </w:rPr>
-                      <m:t>Valor(DHB-1M)</m:t>
+                      <m:t>Valor(</m:t>
+                    </m:r>
+                    <m:r>
+                      <w:rPr>
+                        <w:rFonts w:ascii="Cambria Math" w:hAnsi="Cambria Math" w:cstheme="minorHAnsi"/>
+                        <w:sz w:val="20"/>
+                        <w:szCs w:val="20"/>
+                      </w:rPr>
+                      <m:t>DR</m:t>
+                    </m:r>
+                    <m:r>
+                      <w:rPr>
+                        <w:rFonts w:ascii="Cambria Math" w:hAnsi="Cambria Math" w:cstheme="minorHAnsi"/>
+                        <w:sz w:val="20"/>
+                        <w:szCs w:val="20"/>
+                      </w:rPr>
+                      <m:t>-1M)</m:t>
                     </m:r>
                   </m:den>
                 </m:f>
@@ -1060,7 +1569,27 @@
                 <w:sz w:val="20"/>
                 <w:szCs w:val="20"/>
               </w:rPr>
-              <w:t>DHB-1M</w:t>
+              <w:t>DR</w:t>
+            </w:r>
+            <w:r>
+              <w:rPr>
+                <w:rFonts w:cstheme="minorHAnsi"/>
+                <w:i w:val="0"/>
+                <w:iCs w:val="0"/>
+                <w:sz w:val="20"/>
+                <w:szCs w:val="20"/>
+              </w:rPr>
+              <w:t xml:space="preserve"> </w:t>
+            </w:r>
+            <w:r>
+              <w:rPr>
+                <w:rFonts w:cstheme="minorHAnsi"/>
+                <w:i w:val="0"/>
+                <w:iCs w:val="0"/>
+                <w:sz w:val="20"/>
+                <w:szCs w:val="20"/>
+              </w:rPr>
+              <w:t>-1M</w:t>
             </w:r>
           </w:p>
         </w:tc>
@@ -1084,7 +1613,15 @@
                 <w:sz w:val="20"/>
                 <w:szCs w:val="20"/>
               </w:rPr>
-              <w:t>Data-hora Base – 1 Mês</w:t>
+              <w:t>Data Referência</w:t>
+            </w:r>
+            <w:r>
+              <w:rPr>
+                <w:rFonts w:cstheme="minorHAnsi"/>
+                <w:sz w:val="20"/>
+                <w:szCs w:val="20"/>
+              </w:rPr>
+              <w:t xml:space="preserve"> – 1 Mês</w:t>
             </w:r>
           </w:p>
         </w:tc>
@@ -1122,7 +1659,39 @@
                         <w:sz w:val="20"/>
                         <w:szCs w:val="20"/>
                       </w:rPr>
-                      <m:t>Valor(DHB-1M)-Valor(DHB-2M)</m:t>
+                      <m:t>Valor(</m:t>
+                    </m:r>
+                    <m:r>
+                      <w:rPr>
+                        <w:rFonts w:ascii="Cambria Math" w:hAnsi="Cambria Math" w:cstheme="minorHAnsi"/>
+                        <w:sz w:val="20"/>
+                        <w:szCs w:val="20"/>
+                      </w:rPr>
+                      <m:t>DR</m:t>
+                    </m:r>
+                    <m:r>
+                      <w:rPr>
+                        <w:rFonts w:ascii="Cambria Math" w:hAnsi="Cambria Math" w:cstheme="minorHAnsi"/>
+                        <w:sz w:val="20"/>
+                        <w:szCs w:val="20"/>
+                      </w:rPr>
+                      <m:t>-1M)-Valor(</m:t>
+                    </m:r>
+                    <m:r>
+                      <w:rPr>
+                        <w:rFonts w:ascii="Cambria Math" w:hAnsi="Cambria Math" w:cstheme="minorHAnsi"/>
+                        <w:sz w:val="20"/>
+                        <w:szCs w:val="20"/>
+                      </w:rPr>
+                      <m:t>DR</m:t>
+                    </m:r>
+                    <m:r>
+                      <w:rPr>
+                        <w:rFonts w:ascii="Cambria Math" w:hAnsi="Cambria Math" w:cstheme="minorHAnsi"/>
+                        <w:sz w:val="20"/>
+                        <w:szCs w:val="20"/>
+                      </w:rPr>
+                      <m:t>-2M)</m:t>
                     </m:r>
                   </m:num>
                   <m:den>
@@ -1132,7 +1701,23 @@
                         <w:sz w:val="20"/>
                         <w:szCs w:val="20"/>
                       </w:rPr>
-                      <m:t>Valor(DHB-2M)</m:t>
+                      <m:t>Valor(</m:t>
+                    </m:r>
+                    <m:r>
+                      <w:rPr>
+                        <w:rFonts w:ascii="Cambria Math" w:hAnsi="Cambria Math" w:cstheme="minorHAnsi"/>
+                        <w:sz w:val="20"/>
+                        <w:szCs w:val="20"/>
+                      </w:rPr>
+                      <m:t>DR</m:t>
+                    </m:r>
+                    <m:r>
+                      <w:rPr>
+                        <w:rFonts w:ascii="Cambria Math" w:hAnsi="Cambria Math" w:cstheme="minorHAnsi"/>
+                        <w:sz w:val="20"/>
+                        <w:szCs w:val="20"/>
+                      </w:rPr>
+                      <m:t>-2M)</m:t>
                     </m:r>
                   </m:den>
                 </m:f>
@@ -1171,7 +1756,27 @@
                 <w:sz w:val="20"/>
                 <w:szCs w:val="20"/>
               </w:rPr>
-              <w:t>DHB-2M</w:t>
+              <w:t>DR</w:t>
+            </w:r>
+            <w:r>
+              <w:rPr>
+                <w:rFonts w:cstheme="minorHAnsi"/>
+                <w:i w:val="0"/>
+                <w:iCs w:val="0"/>
+                <w:sz w:val="20"/>
+                <w:szCs w:val="20"/>
+              </w:rPr>
+              <w:t xml:space="preserve"> </w:t>
+            </w:r>
+            <w:r>
+              <w:rPr>
+                <w:rFonts w:cstheme="minorHAnsi"/>
+                <w:i w:val="0"/>
+                <w:iCs w:val="0"/>
+                <w:sz w:val="20"/>
+                <w:szCs w:val="20"/>
+              </w:rPr>
+              <w:t>-2M</w:t>
             </w:r>
           </w:p>
         </w:tc>
@@ -1195,7 +1800,15 @@
                 <w:sz w:val="20"/>
                 <w:szCs w:val="20"/>
               </w:rPr>
-              <w:t>Data-hora Base – 2 Meses</w:t>
+              <w:t>Data Referência</w:t>
+            </w:r>
+            <w:r>
+              <w:rPr>
+                <w:rFonts w:cstheme="minorHAnsi"/>
+                <w:sz w:val="20"/>
+                <w:szCs w:val="20"/>
+              </w:rPr>
+              <w:t xml:space="preserve"> – 2 Meses</w:t>
             </w:r>
           </w:p>
         </w:tc>
@@ -1233,7 +1846,39 @@
                         <w:sz w:val="20"/>
                         <w:szCs w:val="20"/>
                       </w:rPr>
-                      <m:t>Valor(DHB-2M)-Valor(DHB-3M)</m:t>
+                      <m:t>Valor(</m:t>
+                    </m:r>
+                    <m:r>
+                      <w:rPr>
+                        <w:rFonts w:ascii="Cambria Math" w:hAnsi="Cambria Math" w:cstheme="minorHAnsi"/>
+                        <w:sz w:val="20"/>
+                        <w:szCs w:val="20"/>
+                      </w:rPr>
+                      <m:t>DR</m:t>
+                    </m:r>
+                    <m:r>
+                      <w:rPr>
+                        <w:rFonts w:ascii="Cambria Math" w:hAnsi="Cambria Math" w:cstheme="minorHAnsi"/>
+                        <w:sz w:val="20"/>
+                        <w:szCs w:val="20"/>
+                      </w:rPr>
+                      <m:t>-2M)-Valor(</m:t>
+                    </m:r>
+                    <m:r>
+                      <w:rPr>
+                        <w:rFonts w:ascii="Cambria Math" w:hAnsi="Cambria Math" w:cstheme="minorHAnsi"/>
+                        <w:sz w:val="20"/>
+                        <w:szCs w:val="20"/>
+                      </w:rPr>
+                      <m:t>DR</m:t>
+                    </m:r>
+                    <m:r>
+                      <w:rPr>
+                        <w:rFonts w:ascii="Cambria Math" w:hAnsi="Cambria Math" w:cstheme="minorHAnsi"/>
+                        <w:sz w:val="20"/>
+                        <w:szCs w:val="20"/>
+                      </w:rPr>
+                      <m:t>-3M)</m:t>
                     </m:r>
                   </m:num>
                   <m:den>
@@ -1243,7 +1888,23 @@
                         <w:sz w:val="20"/>
                         <w:szCs w:val="20"/>
                       </w:rPr>
-                      <m:t>Valor(DHB-3M)</m:t>
+                      <m:t>Valor(</m:t>
+                    </m:r>
+                    <m:r>
+                      <w:rPr>
+                        <w:rFonts w:ascii="Cambria Math" w:hAnsi="Cambria Math" w:cstheme="minorHAnsi"/>
+                        <w:sz w:val="20"/>
+                        <w:szCs w:val="20"/>
+                      </w:rPr>
+                      <m:t>DR</m:t>
+                    </m:r>
+                    <m:r>
+                      <w:rPr>
+                        <w:rFonts w:ascii="Cambria Math" w:hAnsi="Cambria Math" w:cstheme="minorHAnsi"/>
+                        <w:sz w:val="20"/>
+                        <w:szCs w:val="20"/>
+                      </w:rPr>
+                      <m:t>-3M)</m:t>
                     </m:r>
                   </m:den>
                 </m:f>
@@ -1281,7 +1942,27 @@
                 <w:sz w:val="20"/>
                 <w:szCs w:val="20"/>
               </w:rPr>
-              <w:t>DHB-3M</w:t>
+              <w:t>DR</w:t>
+            </w:r>
+            <w:r>
+              <w:rPr>
+                <w:rFonts w:cstheme="minorHAnsi"/>
+                <w:i w:val="0"/>
+                <w:iCs w:val="0"/>
+                <w:sz w:val="20"/>
+                <w:szCs w:val="20"/>
+              </w:rPr>
+              <w:t xml:space="preserve"> </w:t>
+            </w:r>
+            <w:r>
+              <w:rPr>
+                <w:rFonts w:cstheme="minorHAnsi"/>
+                <w:i w:val="0"/>
+                <w:iCs w:val="0"/>
+                <w:sz w:val="20"/>
+                <w:szCs w:val="20"/>
+              </w:rPr>
+              <w:t>-3M</w:t>
             </w:r>
           </w:p>
         </w:tc>
@@ -1305,7 +1986,15 @@
                 <w:sz w:val="20"/>
                 <w:szCs w:val="20"/>
               </w:rPr>
-              <w:t>Data-hora Base – 3 Meses</w:t>
+              <w:t>Data Referência</w:t>
+            </w:r>
+            <w:r>
+              <w:rPr>
+                <w:rFonts w:cstheme="minorHAnsi"/>
+                <w:sz w:val="20"/>
+                <w:szCs w:val="20"/>
+              </w:rPr>
+              <w:t xml:space="preserve"> – 3 Meses</w:t>
             </w:r>
           </w:p>
         </w:tc>
@@ -1343,7 +2032,39 @@
                         <w:sz w:val="20"/>
                         <w:szCs w:val="20"/>
                       </w:rPr>
-                      <m:t>Valor(DHB-3M)-Valor(DHB-4M)</m:t>
+                      <m:t>Valor(</m:t>
+                    </m:r>
+                    <m:r>
+                      <w:rPr>
+                        <w:rFonts w:ascii="Cambria Math" w:hAnsi="Cambria Math" w:cstheme="minorHAnsi"/>
+                        <w:sz w:val="20"/>
+                        <w:szCs w:val="20"/>
+                      </w:rPr>
+                      <m:t>DR</m:t>
+                    </m:r>
+                    <m:r>
+                      <w:rPr>
+                        <w:rFonts w:ascii="Cambria Math" w:hAnsi="Cambria Math" w:cstheme="minorHAnsi"/>
+                        <w:sz w:val="20"/>
+                        <w:szCs w:val="20"/>
+                      </w:rPr>
+                      <m:t>-3M)-Valor(</m:t>
+                    </m:r>
+                    <m:r>
+                      <w:rPr>
+                        <w:rFonts w:ascii="Cambria Math" w:hAnsi="Cambria Math" w:cstheme="minorHAnsi"/>
+                        <w:sz w:val="20"/>
+                        <w:szCs w:val="20"/>
+                      </w:rPr>
+                      <m:t>DR</m:t>
+                    </m:r>
+                    <m:r>
+                      <w:rPr>
+                        <w:rFonts w:ascii="Cambria Math" w:hAnsi="Cambria Math" w:cstheme="minorHAnsi"/>
+                        <w:sz w:val="20"/>
+                        <w:szCs w:val="20"/>
+                      </w:rPr>
+                      <m:t>-4M)</m:t>
                     </m:r>
                   </m:num>
                   <m:den>
@@ -1353,7 +2074,23 @@
                         <w:sz w:val="20"/>
                         <w:szCs w:val="20"/>
                       </w:rPr>
-                      <m:t>Valor(DHB-4M)</m:t>
+                      <m:t>Valor(</m:t>
+                    </m:r>
+                    <m:r>
+                      <w:rPr>
+                        <w:rFonts w:ascii="Cambria Math" w:hAnsi="Cambria Math" w:cstheme="minorHAnsi"/>
+                        <w:sz w:val="20"/>
+                        <w:szCs w:val="20"/>
+                      </w:rPr>
+                      <m:t>DR</m:t>
+                    </m:r>
+                    <m:r>
+                      <w:rPr>
+                        <w:rFonts w:ascii="Cambria Math" w:hAnsi="Cambria Math" w:cstheme="minorHAnsi"/>
+                        <w:sz w:val="20"/>
+                        <w:szCs w:val="20"/>
+                      </w:rPr>
+                      <m:t>-4M)</m:t>
                     </m:r>
                   </m:den>
                 </m:f>
@@ -1392,7 +2129,27 @@
                 <w:sz w:val="20"/>
                 <w:szCs w:val="20"/>
               </w:rPr>
-              <w:t>DHB-4M</w:t>
+              <w:t>DR</w:t>
+            </w:r>
+            <w:r>
+              <w:rPr>
+                <w:rFonts w:cstheme="minorHAnsi"/>
+                <w:i w:val="0"/>
+                <w:iCs w:val="0"/>
+                <w:sz w:val="20"/>
+                <w:szCs w:val="20"/>
+              </w:rPr>
+              <w:t xml:space="preserve"> </w:t>
+            </w:r>
+            <w:r>
+              <w:rPr>
+                <w:rFonts w:cstheme="minorHAnsi"/>
+                <w:i w:val="0"/>
+                <w:iCs w:val="0"/>
+                <w:sz w:val="20"/>
+                <w:szCs w:val="20"/>
+              </w:rPr>
+              <w:t>-4M</w:t>
             </w:r>
           </w:p>
         </w:tc>
@@ -1416,7 +2173,15 @@
                 <w:sz w:val="20"/>
                 <w:szCs w:val="20"/>
               </w:rPr>
-              <w:t>Data-hora Base – 4 Meses</w:t>
+              <w:t>Data Referência</w:t>
+            </w:r>
+            <w:r>
+              <w:rPr>
+                <w:rFonts w:cstheme="minorHAnsi"/>
+                <w:sz w:val="20"/>
+                <w:szCs w:val="20"/>
+              </w:rPr>
+              <w:t xml:space="preserve"> – 4 Meses</w:t>
             </w:r>
           </w:p>
         </w:tc>
@@ -1454,7 +2219,39 @@
                         <w:sz w:val="20"/>
                         <w:szCs w:val="20"/>
                       </w:rPr>
-                      <m:t>Valor(DHB-4M)-Valor(DHB-5M)</m:t>
+                      <m:t>Valor(</m:t>
+                    </m:r>
+                    <m:r>
+                      <w:rPr>
+                        <w:rFonts w:ascii="Cambria Math" w:hAnsi="Cambria Math" w:cstheme="minorHAnsi"/>
+                        <w:sz w:val="20"/>
+                        <w:szCs w:val="20"/>
+                      </w:rPr>
+                      <m:t>DR</m:t>
+                    </m:r>
+                    <m:r>
+                      <w:rPr>
+                        <w:rFonts w:ascii="Cambria Math" w:hAnsi="Cambria Math" w:cstheme="minorHAnsi"/>
+                        <w:sz w:val="20"/>
+                        <w:szCs w:val="20"/>
+                      </w:rPr>
+                      <m:t>-4M)-Valor(</m:t>
+                    </m:r>
+                    <m:r>
+                      <w:rPr>
+                        <w:rFonts w:ascii="Cambria Math" w:hAnsi="Cambria Math" w:cstheme="minorHAnsi"/>
+                        <w:sz w:val="20"/>
+                        <w:szCs w:val="20"/>
+                      </w:rPr>
+                      <m:t>DR</m:t>
+                    </m:r>
+                    <m:r>
+                      <w:rPr>
+                        <w:rFonts w:ascii="Cambria Math" w:hAnsi="Cambria Math" w:cstheme="minorHAnsi"/>
+                        <w:sz w:val="20"/>
+                        <w:szCs w:val="20"/>
+                      </w:rPr>
+                      <m:t>-5M)</m:t>
                     </m:r>
                   </m:num>
                   <m:den>
@@ -1464,7 +2261,23 @@
                         <w:sz w:val="20"/>
                         <w:szCs w:val="20"/>
                       </w:rPr>
-                      <m:t>Valor(DHB-5M)</m:t>
+                      <m:t>Valor(</m:t>
+                    </m:r>
+                    <m:r>
+                      <w:rPr>
+                        <w:rFonts w:ascii="Cambria Math" w:hAnsi="Cambria Math" w:cstheme="minorHAnsi"/>
+                        <w:sz w:val="20"/>
+                        <w:szCs w:val="20"/>
+                      </w:rPr>
+                      <m:t>DR</m:t>
+                    </m:r>
+                    <m:r>
+                      <w:rPr>
+                        <w:rFonts w:ascii="Cambria Math" w:hAnsi="Cambria Math" w:cstheme="minorHAnsi"/>
+                        <w:sz w:val="20"/>
+                        <w:szCs w:val="20"/>
+                      </w:rPr>
+                      <m:t>-5M)</m:t>
                     </m:r>
                   </m:den>
                 </m:f>
@@ -1502,7 +2315,27 @@
                 <w:sz w:val="20"/>
                 <w:szCs w:val="20"/>
               </w:rPr>
-              <w:t>DHB-5M</w:t>
+              <w:t>DR</w:t>
+            </w:r>
+            <w:r>
+              <w:rPr>
+                <w:rFonts w:cstheme="minorHAnsi"/>
+                <w:i w:val="0"/>
+                <w:iCs w:val="0"/>
+                <w:sz w:val="20"/>
+                <w:szCs w:val="20"/>
+              </w:rPr>
+              <w:t xml:space="preserve"> </w:t>
+            </w:r>
+            <w:r>
+              <w:rPr>
+                <w:rFonts w:cstheme="minorHAnsi"/>
+                <w:i w:val="0"/>
+                <w:iCs w:val="0"/>
+                <w:sz w:val="20"/>
+                <w:szCs w:val="20"/>
+              </w:rPr>
+              <w:t>-5M</w:t>
             </w:r>
           </w:p>
         </w:tc>
@@ -1526,7 +2359,15 @@
                 <w:sz w:val="20"/>
                 <w:szCs w:val="20"/>
               </w:rPr>
-              <w:t>Data-hora Base – 5 Meses</w:t>
+              <w:t>Data Referência</w:t>
+            </w:r>
+            <w:r>
+              <w:rPr>
+                <w:rFonts w:cstheme="minorHAnsi"/>
+                <w:sz w:val="20"/>
+                <w:szCs w:val="20"/>
+              </w:rPr>
+              <w:t xml:space="preserve"> – 5 Meses</w:t>
             </w:r>
           </w:p>
         </w:tc>
@@ -1564,7 +2405,39 @@
                         <w:sz w:val="20"/>
                         <w:szCs w:val="20"/>
                       </w:rPr>
-                      <m:t>Valor(DHB-5M)-Valor(DHB-6M)</m:t>
+                      <m:t>Valor(</m:t>
+                    </m:r>
+                    <m:r>
+                      <w:rPr>
+                        <w:rFonts w:ascii="Cambria Math" w:hAnsi="Cambria Math" w:cstheme="minorHAnsi"/>
+                        <w:sz w:val="20"/>
+                        <w:szCs w:val="20"/>
+                      </w:rPr>
+                      <m:t>DR</m:t>
+                    </m:r>
+                    <m:r>
+                      <w:rPr>
+                        <w:rFonts w:ascii="Cambria Math" w:hAnsi="Cambria Math" w:cstheme="minorHAnsi"/>
+                        <w:sz w:val="20"/>
+                        <w:szCs w:val="20"/>
+                      </w:rPr>
+                      <m:t>-5M)-Valor(</m:t>
+                    </m:r>
+                    <m:r>
+                      <w:rPr>
+                        <w:rFonts w:ascii="Cambria Math" w:hAnsi="Cambria Math" w:cstheme="minorHAnsi"/>
+                        <w:sz w:val="20"/>
+                        <w:szCs w:val="20"/>
+                      </w:rPr>
+                      <m:t>DR</m:t>
+                    </m:r>
+                    <m:r>
+                      <w:rPr>
+                        <w:rFonts w:ascii="Cambria Math" w:hAnsi="Cambria Math" w:cstheme="minorHAnsi"/>
+                        <w:sz w:val="20"/>
+                        <w:szCs w:val="20"/>
+                      </w:rPr>
+                      <m:t>-6M)</m:t>
                     </m:r>
                   </m:num>
                   <m:den>
@@ -1574,7 +2447,23 @@
                         <w:sz w:val="20"/>
                         <w:szCs w:val="20"/>
                       </w:rPr>
-                      <m:t>Valor(DHB-6M)</m:t>
+                      <m:t>Valor(</m:t>
+                    </m:r>
+                    <m:r>
+                      <w:rPr>
+                        <w:rFonts w:ascii="Cambria Math" w:hAnsi="Cambria Math" w:cstheme="minorHAnsi"/>
+                        <w:sz w:val="20"/>
+                        <w:szCs w:val="20"/>
+                      </w:rPr>
+                      <m:t>DR</m:t>
+                    </m:r>
+                    <m:r>
+                      <w:rPr>
+                        <w:rFonts w:ascii="Cambria Math" w:hAnsi="Cambria Math" w:cstheme="minorHAnsi"/>
+                        <w:sz w:val="20"/>
+                        <w:szCs w:val="20"/>
+                      </w:rPr>
+                      <m:t>-6M)</m:t>
                     </m:r>
                   </m:den>
                 </m:f>
@@ -1613,7 +2502,27 @@
                 <w:sz w:val="20"/>
                 <w:szCs w:val="20"/>
               </w:rPr>
-              <w:t>DHB-6M</w:t>
+              <w:t>DR</w:t>
+            </w:r>
+            <w:r>
+              <w:rPr>
+                <w:rFonts w:cstheme="minorHAnsi"/>
+                <w:i w:val="0"/>
+                <w:iCs w:val="0"/>
+                <w:sz w:val="20"/>
+                <w:szCs w:val="20"/>
+              </w:rPr>
+              <w:t xml:space="preserve"> </w:t>
+            </w:r>
+            <w:r>
+              <w:rPr>
+                <w:rFonts w:cstheme="minorHAnsi"/>
+                <w:i w:val="0"/>
+                <w:iCs w:val="0"/>
+                <w:sz w:val="20"/>
+                <w:szCs w:val="20"/>
+              </w:rPr>
+              <w:t>-6M</w:t>
             </w:r>
           </w:p>
         </w:tc>
@@ -1637,7 +2546,15 @@
                 <w:sz w:val="20"/>
                 <w:szCs w:val="20"/>
               </w:rPr>
-              <w:t>Data-hora Base – 6 meses</w:t>
+              <w:t>Data Referência</w:t>
+            </w:r>
+            <w:r>
+              <w:rPr>
+                <w:rFonts w:cstheme="minorHAnsi"/>
+                <w:sz w:val="20"/>
+                <w:szCs w:val="20"/>
+              </w:rPr>
+              <w:t xml:space="preserve"> – 6 meses</w:t>
             </w:r>
           </w:p>
         </w:tc>
@@ -1675,7 +2592,39 @@
                         <w:sz w:val="20"/>
                         <w:szCs w:val="20"/>
                       </w:rPr>
-                      <m:t>Valor(DHB-6M)-Valor(DHB-12M)</m:t>
+                      <m:t>Valor(</m:t>
+                    </m:r>
+                    <m:r>
+                      <w:rPr>
+                        <w:rFonts w:ascii="Cambria Math" w:hAnsi="Cambria Math" w:cstheme="minorHAnsi"/>
+                        <w:sz w:val="20"/>
+                        <w:szCs w:val="20"/>
+                      </w:rPr>
+                      <m:t>DR</m:t>
+                    </m:r>
+                    <m:r>
+                      <w:rPr>
+                        <w:rFonts w:ascii="Cambria Math" w:hAnsi="Cambria Math" w:cstheme="minorHAnsi"/>
+                        <w:sz w:val="20"/>
+                        <w:szCs w:val="20"/>
+                      </w:rPr>
+                      <m:t>-6M)-Valor(</m:t>
+                    </m:r>
+                    <m:r>
+                      <w:rPr>
+                        <w:rFonts w:ascii="Cambria Math" w:hAnsi="Cambria Math" w:cstheme="minorHAnsi"/>
+                        <w:sz w:val="20"/>
+                        <w:szCs w:val="20"/>
+                      </w:rPr>
+                      <m:t>DR</m:t>
+                    </m:r>
+                    <m:r>
+                      <w:rPr>
+                        <w:rFonts w:ascii="Cambria Math" w:hAnsi="Cambria Math" w:cstheme="minorHAnsi"/>
+                        <w:sz w:val="20"/>
+                        <w:szCs w:val="20"/>
+                      </w:rPr>
+                      <m:t>-12M)</m:t>
                     </m:r>
                   </m:num>
                   <m:den>
@@ -1685,7 +2634,23 @@
                         <w:sz w:val="20"/>
                         <w:szCs w:val="20"/>
                       </w:rPr>
-                      <m:t>Valor(DHB-12M)</m:t>
+                      <m:t>Valor(</m:t>
+                    </m:r>
+                    <m:r>
+                      <w:rPr>
+                        <w:rFonts w:ascii="Cambria Math" w:hAnsi="Cambria Math" w:cstheme="minorHAnsi"/>
+                        <w:sz w:val="20"/>
+                        <w:szCs w:val="20"/>
+                      </w:rPr>
+                      <m:t>DR</m:t>
+                    </m:r>
+                    <m:r>
+                      <w:rPr>
+                        <w:rFonts w:ascii="Cambria Math" w:hAnsi="Cambria Math" w:cstheme="minorHAnsi"/>
+                        <w:sz w:val="20"/>
+                        <w:szCs w:val="20"/>
+                      </w:rPr>
+                      <m:t>-12M)</m:t>
                     </m:r>
                   </m:den>
                 </m:f>
@@ -1708,7 +2673,21 @@
           <w:i/>
           <w:iCs/>
         </w:rPr>
-        <w:t>A notação Valor(X) indica o valor da cotação da Bitcoin na data-hora X.</w:t>
+        <w:t xml:space="preserve">A notação Valor(X) indica o valor da cotação da Bitcoin na </w:t>
+      </w:r>
+      <w:r>
+        <w:rPr>
+          <w:i/>
+          <w:iCs/>
+        </w:rPr>
+        <w:t>data</w:t>
+      </w:r>
+      <w:r>
+        <w:rPr>
+          <w:i/>
+          <w:iCs/>
+        </w:rPr>
+        <w:t xml:space="preserve"> X.</w:t>
       </w:r>
     </w:p>
     <w:p/>
@@ -1816,7 +2795,6 @@
     </w:p>
     <w:p>
       <w:r>
-        <w:lastRenderedPageBreak/>
         <w:t>Utilizando a definição de snapshot exibida no passo 1, e aplicando para o gráfico exibido no passo 2, temos o seguinte snapshot:</w:t>
       </w:r>
     </w:p>
@@ -1886,7 +2864,22 @@
         <w:t>Nesse passo</w:t>
       </w:r>
       <w:r>
-        <w:t>, calculamos snapshots cada um dos mais de 70.000 registros de cotação de Bitcoin no banco de dados.</w:t>
+        <w:t xml:space="preserve">, </w:t>
+      </w:r>
+      <w:r>
+        <w:t xml:space="preserve">calculamos o valor médio para cada dia, e então </w:t>
+      </w:r>
+      <w:r>
+        <w:t xml:space="preserve">calculamos snapshots </w:t>
+      </w:r>
+      <w:r>
+        <w:t>todos os dias, desde 01/01/2014</w:t>
+      </w:r>
+      <w:r>
+        <w:t>.</w:t>
+      </w:r>
+      <w:r>
+        <w:t xml:space="preserve"> (Data escolhida arbitrariamente, baseada na bolha financeira do final de 2013)</w:t>
       </w:r>
     </w:p>
     <w:p>
@@ -2050,12 +3043,23 @@
     </w:p>
     <w:p>
       <w:r>
-        <w:t>Criamos uma lista com vazia. Então, para cada snapshot cujo peso calculado seja maior do que zero, calculamos a variação no valor da Bitcoin entre a data-hora base e X dias futuros a essa data-hora base. E então, adicionamos a lista.</w:t>
+        <w:t xml:space="preserve">Criamos uma lista com vazia. Então, para cada snapshot cujo peso calculado seja maior do que zero, calculamos a variação no valor da Bitcoin entre a </w:t>
+      </w:r>
+      <w:r>
+        <w:t>Data Referência</w:t>
+      </w:r>
+      <w:r>
+        <w:t xml:space="preserve"> e X dias futuros a essa </w:t>
+      </w:r>
+      <w:r>
+        <w:t>Data Referência</w:t>
+      </w:r>
+      <w:r>
+        <w:t>. E então, adicionamos a lista.</w:t>
       </w:r>
     </w:p>
     <w:p>
       <w:r>
-        <w:lastRenderedPageBreak/>
         <w:t>Então, cada elemento adicionado a lista será repetido um número de vezes igual ao peso de seu snapshot. Isso nos garante que snapshots de datas com maior semelhança com a data atual ocuparão mais lugares na lista.</w:t>
       </w:r>
     </w:p>
@@ -2525,7 +3529,6 @@
   <w:style w:type="character" w:default="1" w:styleId="Fontepargpadro">
     <w:name w:val="Default Paragraph Font"/>
     <w:uiPriority w:val="1"/>
-    <w:semiHidden/>
     <w:unhideWhenUsed/>
   </w:style>
   <w:style w:type="table" w:default="1" w:styleId="Tabelanormal">

</xml_diff>